<commit_message>
ADD: implementazione di Cancel
</commit_message>
<xml_diff>
--- a/doc/Requirements.docx
+++ b/doc/Requirements.docx
@@ -846,7 +846,21 @@
         <w:rPr>
           <w:lang w:val="en-US"/>
         </w:rPr>
-        <w:t>“condividi”</w:t>
+        <w:t>“</w:t>
+      </w:r>
+      <w:proofErr w:type="spellStart"/>
+      <w:r>
+        <w:rPr>
+          <w:lang w:val="en-US"/>
+        </w:rPr>
+        <w:t>condividi</w:t>
+      </w:r>
+      <w:proofErr w:type="spellEnd"/>
+      <w:r>
+        <w:rPr>
+          <w:lang w:val="en-US"/>
+        </w:rPr>
+        <w:t>”</w:t>
       </w:r>
     </w:p>
     <w:p>
@@ -928,8 +942,30 @@
           <w:lang w:val="en-US"/>
         </w:rPr>
         <w:lastRenderedPageBreak/>
-        <w:t>Non rivela la propria presenza</w:t>
-      </w:r>
+        <w:t xml:space="preserve">Non </w:t>
+      </w:r>
+      <w:proofErr w:type="spellStart"/>
+      <w:r>
+        <w:rPr>
+          <w:lang w:val="en-US"/>
+        </w:rPr>
+        <w:t>rivela</w:t>
+      </w:r>
+      <w:proofErr w:type="spellEnd"/>
+      <w:r>
+        <w:rPr>
+          <w:lang w:val="en-US"/>
+        </w:rPr>
+        <w:t xml:space="preserve"> la propria </w:t>
+      </w:r>
+      <w:proofErr w:type="spellStart"/>
+      <w:r>
+        <w:rPr>
+          <w:lang w:val="en-US"/>
+        </w:rPr>
+        <w:t>presenza</w:t>
+      </w:r>
+      <w:proofErr w:type="spellEnd"/>
     </w:p>
     <w:p>
       <w:pPr>
@@ -1007,103 +1043,709 @@
     </w:p>
     <w:p/>
     <w:p>
-      <w:r>
-        <w:t xml:space="preserve">UDP </w:t>
-      </w:r>
-      <w:r>
-        <w:t>multicast</w:t>
-      </w:r>
-      <w:r>
-        <w:t xml:space="preserve"> per scoprire la presenza degli altri utenti (FR n.</w:t>
-      </w:r>
-      <w:r>
-        <w:t>10</w:t>
-      </w:r>
-      <w:r>
-        <w:t>)</w:t>
-      </w:r>
-      <w:r>
-        <w:t xml:space="preserve"> poi stabilire una connessione TCP </w:t>
-      </w:r>
-      <w:r>
-        <w:t>in caso di trasferimento file</w:t>
-      </w:r>
-    </w:p>
-    <w:p>
-      <w:pPr>
-        <w:pStyle w:val="ListParagraph"/>
-        <w:numPr>
-          <w:ilvl w:val="0"/>
-          <w:numId w:val="5"/>
-        </w:numPr>
-      </w:pPr>
-      <w:r>
-        <w:t xml:space="preserve">UdpClient </w:t>
-      </w:r>
-      <w:r>
-        <w:t>/ Socket</w:t>
-      </w:r>
-      <w:r>
-        <w:t xml:space="preserve"> class</w:t>
-      </w:r>
-    </w:p>
-    <w:p>
-      <w:pPr>
-        <w:pStyle w:val="ListParagraph"/>
-        <w:numPr>
-          <w:ilvl w:val="0"/>
-          <w:numId w:val="5"/>
-        </w:numPr>
-      </w:pPr>
-      <w:r>
-        <w:t>Multicast Option Class</w:t>
-      </w:r>
-    </w:p>
-    <w:p>
-      <w:r>
-        <w:t xml:space="preserve">INVIO FILE </w:t>
+      <w:pPr>
+        <w:pStyle w:val="Heading3"/>
+        <w:numPr>
+          <w:ilvl w:val="0"/>
+          <w:numId w:val="14"/>
+        </w:numPr>
+        <w:rPr>
+          <w:u w:val="single"/>
+        </w:rPr>
+      </w:pPr>
+      <w:r>
+        <w:t>Invio di file</w:t>
+      </w:r>
+      <w:r>
+        <w:t xml:space="preserve"> </w:t>
       </w:r>
       <w:r>
         <w:tab/>
       </w:r>
       <w:r>
+        <w:tab/>
+      </w:r>
+      <w:r>
         <w:rPr>
           <w:u w:val="single"/>
         </w:rPr>
+        <w:t>“</w:t>
+      </w:r>
+      <w:r>
+        <w:rPr>
+          <w:u w:val="single"/>
+        </w:rPr>
         <w:t>SendFile.cs</w:t>
       </w:r>
-    </w:p>
-    <w:p>
-      <w:pPr>
-        <w:pStyle w:val="ListParagraph"/>
+      <w:r>
+        <w:rPr>
+          <w:u w:val="single"/>
+        </w:rPr>
+        <w:t>”</w:t>
+      </w:r>
+    </w:p>
+    <w:p>
+      <w:pPr>
+        <w:spacing w:after="0"/>
+        <w:rPr>
+          <w:rFonts w:ascii="Consolas" w:hAnsi="Consolas" w:cs="Consolas"/>
+          <w:color w:val="000000"/>
+          <w:sz w:val="19"/>
+          <w:szCs w:val="19"/>
+        </w:rPr>
+      </w:pPr>
+      <w:r>
+        <w:rPr>
+          <w:rFonts w:ascii="Consolas" w:hAnsi="Consolas" w:cs="Consolas"/>
+          <w:color w:val="0000FF"/>
+          <w:sz w:val="19"/>
+          <w:szCs w:val="19"/>
+        </w:rPr>
+        <w:t>public</w:t>
+      </w:r>
+      <w:r>
+        <w:rPr>
+          <w:rFonts w:ascii="Consolas" w:hAnsi="Consolas" w:cs="Consolas"/>
+          <w:color w:val="000000"/>
+          <w:sz w:val="19"/>
+          <w:szCs w:val="19"/>
+        </w:rPr>
+        <w:t xml:space="preserve"> SendFile(</w:t>
+      </w:r>
+      <w:r>
+        <w:rPr>
+          <w:rFonts w:ascii="Consolas" w:hAnsi="Consolas" w:cs="Consolas"/>
+          <w:color w:val="2B91AF"/>
+          <w:sz w:val="19"/>
+          <w:szCs w:val="19"/>
+        </w:rPr>
+        <w:t>String</w:t>
+      </w:r>
+      <w:r>
+        <w:rPr>
+          <w:rFonts w:ascii="Consolas" w:hAnsi="Consolas" w:cs="Consolas"/>
+          <w:color w:val="000000"/>
+          <w:sz w:val="19"/>
+          <w:szCs w:val="19"/>
+        </w:rPr>
+        <w:t xml:space="preserve"> IP, </w:t>
+      </w:r>
+      <w:r>
+        <w:rPr>
+          <w:rFonts w:ascii="Consolas" w:hAnsi="Consolas" w:cs="Consolas"/>
+          <w:color w:val="2B91AF"/>
+          <w:sz w:val="19"/>
+          <w:szCs w:val="19"/>
+        </w:rPr>
+        <w:t>String</w:t>
+      </w:r>
+      <w:r>
+        <w:rPr>
+          <w:rFonts w:ascii="Consolas" w:hAnsi="Consolas" w:cs="Consolas"/>
+          <w:color w:val="000000"/>
+          <w:sz w:val="19"/>
+          <w:szCs w:val="19"/>
+        </w:rPr>
+        <w:t xml:space="preserve"> path)</w:t>
+      </w:r>
+      <w:r>
+        <w:rPr>
+          <w:rFonts w:ascii="Consolas" w:hAnsi="Consolas" w:cs="Consolas"/>
+          <w:color w:val="000000"/>
+          <w:sz w:val="19"/>
+          <w:szCs w:val="19"/>
+        </w:rPr>
+        <w:t>;</w:t>
+      </w:r>
+    </w:p>
+    <w:p>
+      <w:pPr>
+        <w:rPr>
+          <w:color w:val="0000FF"/>
+          <w:sz w:val="19"/>
+          <w:szCs w:val="19"/>
+        </w:rPr>
+      </w:pPr>
+      <w:r>
+        <w:rPr>
+          <w:sz w:val="19"/>
+          <w:szCs w:val="19"/>
+        </w:rPr>
+        <w:tab/>
+      </w:r>
+      <w:r>
+        <w:rPr>
+          <w:sz w:val="19"/>
+          <w:szCs w:val="19"/>
+        </w:rPr>
+        <w:t>Crea</w:t>
+      </w:r>
+      <w:r>
+        <w:rPr>
+          <w:sz w:val="19"/>
+          <w:szCs w:val="19"/>
+        </w:rPr>
+        <w:t xml:space="preserve"> l’oggetto SendFile contenente tutte le informazioni per poter fare l’invio.</w:t>
+      </w:r>
+    </w:p>
+    <w:p>
+      <w:pPr>
+        <w:spacing w:after="0"/>
+        <w:rPr>
+          <w:rFonts w:ascii="Consolas" w:hAnsi="Consolas" w:cs="Consolas"/>
+          <w:color w:val="000000"/>
+          <w:sz w:val="19"/>
+          <w:szCs w:val="19"/>
+          <w:lang w:val="en-US"/>
+        </w:rPr>
+      </w:pPr>
+      <w:r>
+        <w:rPr>
+          <w:rFonts w:ascii="Consolas" w:hAnsi="Consolas" w:cs="Consolas"/>
+          <w:color w:val="0000FF"/>
+          <w:sz w:val="19"/>
+          <w:szCs w:val="19"/>
+        </w:rPr>
+        <w:t>publi</w:t>
+      </w:r>
+      <w:r>
+        <w:rPr>
+          <w:rFonts w:ascii="Consolas" w:hAnsi="Consolas" w:cs="Consolas"/>
+          <w:color w:val="0000FF"/>
+          <w:sz w:val="19"/>
+          <w:szCs w:val="19"/>
+          <w:lang w:val="en-US"/>
+        </w:rPr>
+        <w:t>c</w:t>
+      </w:r>
+      <w:r>
+        <w:rPr>
+          <w:rFonts w:ascii="Consolas" w:hAnsi="Consolas" w:cs="Consolas"/>
+          <w:color w:val="000000"/>
+          <w:sz w:val="19"/>
+          <w:szCs w:val="19"/>
+          <w:lang w:val="en-US"/>
+        </w:rPr>
+        <w:t xml:space="preserve"> </w:t>
+      </w:r>
+      <w:r>
+        <w:rPr>
+          <w:rFonts w:ascii="Consolas" w:hAnsi="Consolas" w:cs="Consolas"/>
+          <w:color w:val="2B91AF"/>
+          <w:sz w:val="19"/>
+          <w:szCs w:val="19"/>
+          <w:lang w:val="en-US"/>
+        </w:rPr>
+        <w:t>Thread</w:t>
+      </w:r>
+      <w:r>
+        <w:rPr>
+          <w:rFonts w:ascii="Consolas" w:hAnsi="Consolas" w:cs="Consolas"/>
+          <w:color w:val="000000"/>
+          <w:sz w:val="19"/>
+          <w:szCs w:val="19"/>
+          <w:lang w:val="en-US"/>
+        </w:rPr>
+        <w:t xml:space="preserve"> Run()</w:t>
+      </w:r>
+      <w:r>
+        <w:rPr>
+          <w:rFonts w:ascii="Consolas" w:hAnsi="Consolas" w:cs="Consolas"/>
+          <w:color w:val="000000"/>
+          <w:sz w:val="19"/>
+          <w:szCs w:val="19"/>
+          <w:lang w:val="en-US"/>
+        </w:rPr>
+        <w:t>;</w:t>
+      </w:r>
+    </w:p>
+    <w:p>
+      <w:pPr>
+        <w:rPr>
+          <w:sz w:val="19"/>
+          <w:szCs w:val="19"/>
+        </w:rPr>
+      </w:pPr>
+      <w:r>
+        <w:rPr>
+          <w:sz w:val="19"/>
+          <w:szCs w:val="19"/>
+          <w:lang w:val="en-US"/>
+        </w:rPr>
+        <w:tab/>
+      </w:r>
+      <w:r>
+        <w:rPr>
+          <w:sz w:val="19"/>
+          <w:szCs w:val="19"/>
+        </w:rPr>
+        <w:t>Crea</w:t>
+      </w:r>
+      <w:r>
+        <w:rPr>
+          <w:sz w:val="19"/>
+          <w:szCs w:val="19"/>
+        </w:rPr>
+        <w:t xml:space="preserve"> un nuovo thread specifico per l’invio del file selezionato all’ute</w:t>
+      </w:r>
+      <w:r>
+        <w:rPr>
+          <w:sz w:val="19"/>
+          <w:szCs w:val="19"/>
+        </w:rPr>
+        <w:t>nte selezionato.</w:t>
+      </w:r>
+    </w:p>
+    <w:p>
+      <w:pPr>
+        <w:pStyle w:val="Heading3"/>
         <w:numPr>
           <w:ilvl w:val="0"/>
           <w:numId w:val="14"/>
         </w:numPr>
       </w:pPr>
       <w:r>
-        <w:t xml:space="preserve">Creare un oggetto SendFile: </w:t>
-      </w:r>
-      <w:r>
-        <w:t>public SendFile</w:t>
-      </w:r>
-      <w:r>
-        <w:t>(User receiver, String fileName)</w:t>
-      </w:r>
-    </w:p>
-    <w:p>
-      <w:pPr>
-        <w:pStyle w:val="ListParagraph"/>
+        <w:t xml:space="preserve">Invio di cartelle </w:t>
+      </w:r>
+    </w:p>
+    <w:p>
+      <w:pPr>
+        <w:pStyle w:val="Heading3"/>
         <w:numPr>
           <w:ilvl w:val="0"/>
           <w:numId w:val="14"/>
         </w:numPr>
-      </w:pPr>
-      <w:r>
-        <w:t>Iniziare l’invio file: SendFile.Run()</w:t>
-      </w:r>
+        <w:rPr>
+          <w:u w:val="single"/>
+        </w:rPr>
+      </w:pPr>
+      <w:r>
+        <w:t>Rivelare agli altri host la propria presenza</w:t>
+      </w:r>
+      <w:r>
+        <w:tab/>
+      </w:r>
+      <w:r>
+        <w:rPr>
+          <w:u w:val="single"/>
+        </w:rPr>
+        <w:t>“MulticastOptionSend</w:t>
+      </w:r>
+      <w:r>
+        <w:rPr>
+          <w:u w:val="single"/>
+        </w:rPr>
+        <w:t>.cs</w:t>
+      </w:r>
+      <w:r>
+        <w:rPr>
+          <w:u w:val="single"/>
+        </w:rPr>
+        <w:t>”</w:t>
+      </w:r>
+    </w:p>
+    <w:p>
+      <w:pPr>
+        <w:rPr>
+          <w:rFonts w:cstheme="minorHAnsi"/>
+          <w:sz w:val="19"/>
+          <w:szCs w:val="19"/>
+        </w:rPr>
+      </w:pPr>
+      <w:r>
+        <w:rPr>
+          <w:rFonts w:cstheme="minorHAnsi"/>
+          <w:sz w:val="19"/>
+          <w:szCs w:val="19"/>
+        </w:rPr>
+        <w:t>Invia un pacchetto UDP multicast all’indirizzo "224.168.100.2" con il seguente formato:</w:t>
+      </w:r>
+    </w:p>
+    <w:p>
+      <w:pPr>
+        <w:spacing w:after="0"/>
+        <w:ind w:left="1416"/>
+        <w:rPr>
+          <w:rFonts w:cstheme="minorHAnsi"/>
+          <w:sz w:val="19"/>
+          <w:szCs w:val="19"/>
+        </w:rPr>
+      </w:pPr>
+      <w:r>
+        <w:rPr>
+          <w:rFonts w:cstheme="minorHAnsi"/>
+          <w:sz w:val="19"/>
+          <w:szCs w:val="19"/>
+        </w:rPr>
+        <w:t>{</w:t>
+      </w:r>
+    </w:p>
+    <w:p>
+      <w:pPr>
+        <w:spacing w:after="0"/>
+        <w:ind w:left="1416"/>
+        <w:rPr>
+          <w:rFonts w:cstheme="minorHAnsi"/>
+          <w:sz w:val="19"/>
+          <w:szCs w:val="19"/>
+        </w:rPr>
+      </w:pPr>
+      <w:r>
+        <w:rPr>
+          <w:rFonts w:cstheme="minorHAnsi"/>
+          <w:sz w:val="19"/>
+          <w:szCs w:val="19"/>
+        </w:rPr>
+        <w:t xml:space="preserve">  "nomeUtente": "Matteo</w:t>
+      </w:r>
+      <w:r>
+        <w:rPr>
+          <w:rFonts w:cstheme="minorHAnsi"/>
+          <w:sz w:val="19"/>
+          <w:szCs w:val="19"/>
+        </w:rPr>
+        <w:t>",</w:t>
+      </w:r>
+    </w:p>
+    <w:p>
+      <w:pPr>
+        <w:spacing w:after="0"/>
+        <w:ind w:left="1416"/>
+        <w:rPr>
+          <w:rFonts w:cstheme="minorHAnsi"/>
+          <w:sz w:val="19"/>
+          <w:szCs w:val="19"/>
+        </w:rPr>
+      </w:pPr>
+      <w:r>
+        <w:rPr>
+          <w:rFonts w:cstheme="minorHAnsi"/>
+          <w:sz w:val="19"/>
+          <w:szCs w:val="19"/>
+        </w:rPr>
+        <w:t xml:space="preserve">  "IpAddress": "127.0.0.1",</w:t>
+      </w:r>
+    </w:p>
+    <w:p>
+      <w:pPr>
+        <w:spacing w:after="0"/>
+        <w:ind w:left="1416"/>
+        <w:rPr>
+          <w:rFonts w:cstheme="minorHAnsi"/>
+          <w:sz w:val="19"/>
+          <w:szCs w:val="19"/>
+        </w:rPr>
+      </w:pPr>
+      <w:r>
+        <w:rPr>
+          <w:rFonts w:cstheme="minorHAnsi"/>
+          <w:sz w:val="19"/>
+          <w:szCs w:val="19"/>
+        </w:rPr>
+        <w:t xml:space="preserve">  "ImmagineUtente": "don.jpg",</w:t>
+      </w:r>
+    </w:p>
+    <w:p>
+      <w:pPr>
+        <w:spacing w:after="0"/>
+        <w:ind w:left="1416"/>
+        <w:rPr>
+          <w:rFonts w:cstheme="minorHAnsi"/>
+          <w:sz w:val="19"/>
+          <w:szCs w:val="19"/>
+        </w:rPr>
+      </w:pPr>
+      <w:r>
+        <w:rPr>
+          <w:rFonts w:cstheme="minorHAnsi"/>
+          <w:sz w:val="19"/>
+          <w:szCs w:val="19"/>
+        </w:rPr>
+        <w:t xml:space="preserve">  "immagineBase64": "/9j//pb+tcOPG47cf/</w:t>
+      </w:r>
+      <w:r>
+        <w:rPr>
+          <w:rFonts w:cstheme="minorHAnsi"/>
+          <w:sz w:val="19"/>
+          <w:szCs w:val="19"/>
+        </w:rPr>
+        <w:t xml:space="preserve"> </w:t>
+      </w:r>
+      <w:r>
+        <w:rPr>
+          <w:rFonts w:cstheme="minorHAnsi"/>
+          <w:sz w:val="19"/>
+          <w:szCs w:val="19"/>
+        </w:rPr>
+        <w:t>+6A//Z"</w:t>
+      </w:r>
+    </w:p>
+    <w:p>
+      <w:pPr>
+        <w:spacing w:after="0"/>
+        <w:ind w:left="1416"/>
+        <w:rPr>
+          <w:rFonts w:cstheme="minorHAnsi"/>
+          <w:sz w:val="19"/>
+          <w:szCs w:val="19"/>
+        </w:rPr>
+      </w:pPr>
+      <w:r>
+        <w:rPr>
+          <w:rFonts w:cstheme="minorHAnsi"/>
+          <w:sz w:val="19"/>
+          <w:szCs w:val="19"/>
+        </w:rPr>
+        <w:t>}</w:t>
+      </w:r>
+    </w:p>
+    <w:p>
+      <w:pPr>
+        <w:spacing w:after="0"/>
+        <w:rPr>
+          <w:rFonts w:cstheme="minorHAnsi"/>
+          <w:sz w:val="19"/>
+          <w:szCs w:val="19"/>
+        </w:rPr>
+      </w:pPr>
+      <w:r>
+        <w:rPr>
+          <w:rFonts w:cstheme="minorHAnsi"/>
+          <w:sz w:val="19"/>
+          <w:szCs w:val="19"/>
+        </w:rPr>
+        <w:t>Realizzato tramite l’utilizzo del pacchetto NuGet – Json.NET</w:t>
+      </w:r>
+    </w:p>
+    <w:p>
+      <w:pPr>
+        <w:spacing w:after="0"/>
+        <w:rPr>
+          <w:rFonts w:cstheme="minorHAnsi"/>
+          <w:sz w:val="19"/>
+          <w:szCs w:val="19"/>
+        </w:rPr>
+      </w:pPr>
+    </w:p>
+    <w:p>
+      <w:pPr>
+        <w:pStyle w:val="Heading3"/>
+        <w:numPr>
+          <w:ilvl w:val="0"/>
+          <w:numId w:val="14"/>
+        </w:numPr>
+      </w:pPr>
+      <w:r>
+        <w:t>Non rivelare agli altri host la propria presenza</w:t>
+      </w:r>
+    </w:p>
+    <w:p>
+      <w:pPr>
+        <w:pStyle w:val="Heading3"/>
+        <w:numPr>
+          <w:ilvl w:val="0"/>
+          <w:numId w:val="14"/>
+        </w:numPr>
+      </w:pPr>
+      <w:r>
+        <w:t xml:space="preserve">Ricevere file </w:t>
+      </w:r>
+      <w:r>
+        <w:tab/>
+      </w:r>
+      <w:r>
+        <w:tab/>
+      </w:r>
+      <w:r>
+        <w:rPr>
+          <w:u w:val="single"/>
+        </w:rPr>
+        <w:t>“RecvFile.cs”</w:t>
+      </w:r>
+    </w:p>
+    <w:p>
+      <w:pPr>
+        <w:rPr>
+          <w:sz w:val="19"/>
+          <w:szCs w:val="19"/>
+        </w:rPr>
+      </w:pPr>
+      <w:r>
+        <w:rPr>
+          <w:sz w:val="19"/>
+          <w:szCs w:val="19"/>
+        </w:rPr>
+        <w:t xml:space="preserve">La classe statica “Listen” avvia un thread con socket TCP in ascolto sul </w:t>
+      </w:r>
+      <w:r>
+        <w:rPr>
+          <w:sz w:val="19"/>
+          <w:szCs w:val="19"/>
+          <w:u w:val="single"/>
+        </w:rPr>
+        <w:t>IPAddress.Any : 15000</w:t>
+      </w:r>
+      <w:r>
+        <w:rPr>
+          <w:sz w:val="19"/>
+          <w:szCs w:val="19"/>
+        </w:rPr>
+        <w:t>, ad ogni nuova richiesta di connessione viene creato un nuovo thread solo per la gestione dei messaggi in arrivo.</w:t>
+      </w:r>
+    </w:p>
+    <w:p>
+      <w:pPr>
+        <w:rPr>
+          <w:lang w:val="en-US"/>
+        </w:rPr>
+      </w:pPr>
       <w:bookmarkStart w:id="0" w:name="_GoBack"/>
       <w:bookmarkEnd w:id="0"/>
+    </w:p>
+    <w:p>
+      <w:pPr>
+        <w:pStyle w:val="Heading3"/>
+        <w:numPr>
+          <w:ilvl w:val="0"/>
+          <w:numId w:val="14"/>
+        </w:numPr>
+      </w:pPr>
+      <w:r>
+        <w:lastRenderedPageBreak/>
+        <w:t>Non ricevere file</w:t>
+      </w:r>
+    </w:p>
+    <w:p>
+      <w:pPr>
+        <w:pStyle w:val="Heading3"/>
+      </w:pPr>
+      <w:r>
+        <w:t>Ricevere cartella</w:t>
+      </w:r>
+    </w:p>
+    <w:p>
+      <w:pPr>
+        <w:pStyle w:val="Heading3"/>
+      </w:pPr>
+      <w:r>
+        <w:t>Non ricevere cartella</w:t>
+      </w:r>
+    </w:p>
+    <w:p>
+      <w:pPr>
+        <w:pStyle w:val="Heading3"/>
+      </w:pPr>
+      <w:r>
+        <w:t>Scoprire la presenza degli altri host</w:t>
+      </w:r>
+    </w:p>
+    <w:p>
+      <w:pPr>
+        <w:pStyle w:val="Heading3"/>
+      </w:pPr>
+      <w:r>
+        <w:t>Esecuzione in background</w:t>
+      </w:r>
+    </w:p>
+    <w:p>
+      <w:pPr>
+        <w:pStyle w:val="Heading3"/>
+      </w:pPr>
+      <w:r>
+        <w:t>Selezionare modalità “privata” oppure “</w:t>
+      </w:r>
+      <w:r>
+        <w:t>pubblica</w:t>
+      </w:r>
+      <w:r>
+        <w:t>”</w:t>
+      </w:r>
+    </w:p>
+    <w:p>
+      <w:pPr>
+        <w:pStyle w:val="Heading3"/>
+      </w:pPr>
+      <w:r>
+        <w:t>Host in modalità “publica”</w:t>
+      </w:r>
+    </w:p>
+    <w:p>
+      <w:pPr>
+        <w:pStyle w:val="Heading3"/>
+      </w:pPr>
+      <w:r>
+        <w:t>Aggiunta di una voce nel menù contestuale di un file per consentire la condivisione di file/cartella</w:t>
+      </w:r>
+    </w:p>
+    <w:p>
+      <w:pPr>
+        <w:pStyle w:val="Heading3"/>
+      </w:pPr>
+      <w:r>
+        <w:t>Selezione di tutti o solo un sottoinsieme di host al quale trasmettere il file/cartella</w:t>
+      </w:r>
+    </w:p>
+    <w:p>
+      <w:pPr>
+        <w:pStyle w:val="Heading3"/>
+      </w:pPr>
+      <w:r>
+        <w:t>A</w:t>
+      </w:r>
+    </w:p>
+    <w:p/>
+    <w:p>
+      <w:r>
+        <w:t xml:space="preserve">UDP </w:t>
+      </w:r>
+      <w:r>
+        <w:t>multicast</w:t>
+      </w:r>
+      <w:r>
+        <w:t xml:space="preserve"> per scoprire la presenza degli altri utenti (FR n.</w:t>
+      </w:r>
+      <w:r>
+        <w:t>10</w:t>
+      </w:r>
+      <w:r>
+        <w:t>)</w:t>
+      </w:r>
+      <w:r>
+        <w:t xml:space="preserve"> poi stabilire una connessione TCP </w:t>
+      </w:r>
+      <w:r>
+        <w:t>in caso di trasferimento file</w:t>
+      </w:r>
+    </w:p>
+    <w:p>
+      <w:pPr>
+        <w:pStyle w:val="ListParagraph"/>
+        <w:numPr>
+          <w:ilvl w:val="0"/>
+          <w:numId w:val="5"/>
+        </w:numPr>
+      </w:pPr>
+      <w:r>
+        <w:t xml:space="preserve">UdpClient </w:t>
+      </w:r>
+      <w:r>
+        <w:t>/ Socket</w:t>
+      </w:r>
+      <w:r>
+        <w:t xml:space="preserve"> class</w:t>
+      </w:r>
+    </w:p>
+    <w:p>
+      <w:pPr>
+        <w:pStyle w:val="ListParagraph"/>
+        <w:numPr>
+          <w:ilvl w:val="0"/>
+          <w:numId w:val="5"/>
+        </w:numPr>
+      </w:pPr>
+      <w:r>
+        <w:t>Multicast Option Class</w:t>
+      </w:r>
     </w:p>
     <w:sectPr>
       <w:pgSz w:w="11906" w:h="16838"/>
@@ -1892,6 +2534,95 @@
     </w:lvl>
   </w:abstractNum>
   <w:abstractNum w:abstractNumId="8" w15:restartNumberingAfterBreak="0">
+    <w:nsid w:val="3CB101E7"/>
+    <w:multiLevelType w:val="hybridMultilevel"/>
+    <w:tmpl w:val="2460E2C8"/>
+    <w:lvl w:ilvl="0" w:tplc="0409000F">
+      <w:start w:val="1"/>
+      <w:numFmt w:val="decimal"/>
+      <w:lvlText w:val="%1."/>
+      <w:lvlJc w:val="left"/>
+      <w:pPr>
+        <w:ind w:left="720" w:hanging="360"/>
+      </w:pPr>
+      <w:rPr>
+        <w:rFonts w:hint="default"/>
+      </w:rPr>
+    </w:lvl>
+    <w:lvl w:ilvl="1" w:tplc="04090019" w:tentative="1">
+      <w:start w:val="1"/>
+      <w:numFmt w:val="lowerLetter"/>
+      <w:lvlText w:val="%2."/>
+      <w:lvlJc w:val="left"/>
+      <w:pPr>
+        <w:ind w:left="1440" w:hanging="360"/>
+      </w:pPr>
+    </w:lvl>
+    <w:lvl w:ilvl="2" w:tplc="0409001B" w:tentative="1">
+      <w:start w:val="1"/>
+      <w:numFmt w:val="lowerRoman"/>
+      <w:lvlText w:val="%3."/>
+      <w:lvlJc w:val="right"/>
+      <w:pPr>
+        <w:ind w:left="2160" w:hanging="180"/>
+      </w:pPr>
+    </w:lvl>
+    <w:lvl w:ilvl="3" w:tplc="0409000F" w:tentative="1">
+      <w:start w:val="1"/>
+      <w:numFmt w:val="decimal"/>
+      <w:lvlText w:val="%4."/>
+      <w:lvlJc w:val="left"/>
+      <w:pPr>
+        <w:ind w:left="2880" w:hanging="360"/>
+      </w:pPr>
+    </w:lvl>
+    <w:lvl w:ilvl="4" w:tplc="04090019" w:tentative="1">
+      <w:start w:val="1"/>
+      <w:numFmt w:val="lowerLetter"/>
+      <w:lvlText w:val="%5."/>
+      <w:lvlJc w:val="left"/>
+      <w:pPr>
+        <w:ind w:left="3600" w:hanging="360"/>
+      </w:pPr>
+    </w:lvl>
+    <w:lvl w:ilvl="5" w:tplc="0409001B" w:tentative="1">
+      <w:start w:val="1"/>
+      <w:numFmt w:val="lowerRoman"/>
+      <w:lvlText w:val="%6."/>
+      <w:lvlJc w:val="right"/>
+      <w:pPr>
+        <w:ind w:left="4320" w:hanging="180"/>
+      </w:pPr>
+    </w:lvl>
+    <w:lvl w:ilvl="6" w:tplc="0409000F" w:tentative="1">
+      <w:start w:val="1"/>
+      <w:numFmt w:val="decimal"/>
+      <w:lvlText w:val="%7."/>
+      <w:lvlJc w:val="left"/>
+      <w:pPr>
+        <w:ind w:left="5040" w:hanging="360"/>
+      </w:pPr>
+    </w:lvl>
+    <w:lvl w:ilvl="7" w:tplc="04090019" w:tentative="1">
+      <w:start w:val="1"/>
+      <w:numFmt w:val="lowerLetter"/>
+      <w:lvlText w:val="%8."/>
+      <w:lvlJc w:val="left"/>
+      <w:pPr>
+        <w:ind w:left="5760" w:hanging="360"/>
+      </w:pPr>
+    </w:lvl>
+    <w:lvl w:ilvl="8" w:tplc="0409001B" w:tentative="1">
+      <w:start w:val="1"/>
+      <w:numFmt w:val="lowerRoman"/>
+      <w:lvlText w:val="%9."/>
+      <w:lvlJc w:val="right"/>
+      <w:pPr>
+        <w:ind w:left="6480" w:hanging="180"/>
+      </w:pPr>
+    </w:lvl>
+  </w:abstractNum>
+  <w:abstractNum w:abstractNumId="9" w15:restartNumberingAfterBreak="0">
     <w:nsid w:val="436B2F64"/>
     <w:multiLevelType w:val="hybridMultilevel"/>
     <w:tmpl w:val="2E087766"/>
@@ -1980,7 +2711,7 @@
       </w:pPr>
     </w:lvl>
   </w:abstractNum>
-  <w:abstractNum w:abstractNumId="9" w15:restartNumberingAfterBreak="0">
+  <w:abstractNum w:abstractNumId="10" w15:restartNumberingAfterBreak="0">
     <w:nsid w:val="501B54E5"/>
     <w:multiLevelType w:val="hybridMultilevel"/>
     <w:tmpl w:val="4EDE102C"/>
@@ -2066,7 +2797,7 @@
       </w:pPr>
     </w:lvl>
   </w:abstractNum>
-  <w:abstractNum w:abstractNumId="10" w15:restartNumberingAfterBreak="0">
+  <w:abstractNum w:abstractNumId="11" w15:restartNumberingAfterBreak="0">
     <w:nsid w:val="5E4A05C7"/>
     <w:multiLevelType w:val="hybridMultilevel"/>
     <w:tmpl w:val="8F5C686A"/>
@@ -2152,7 +2883,7 @@
       </w:pPr>
     </w:lvl>
   </w:abstractNum>
-  <w:abstractNum w:abstractNumId="11" w15:restartNumberingAfterBreak="0">
+  <w:abstractNum w:abstractNumId="12" w15:restartNumberingAfterBreak="0">
     <w:nsid w:val="720210CF"/>
     <w:multiLevelType w:val="hybridMultilevel"/>
     <w:tmpl w:val="7C44C392"/>
@@ -2241,7 +2972,7 @@
       </w:pPr>
     </w:lvl>
   </w:abstractNum>
-  <w:abstractNum w:abstractNumId="12" w15:restartNumberingAfterBreak="0">
+  <w:abstractNum w:abstractNumId="13" w15:restartNumberingAfterBreak="0">
     <w:nsid w:val="74E30976"/>
     <w:multiLevelType w:val="hybridMultilevel"/>
     <w:tmpl w:val="E8A8313A"/>
@@ -2330,7 +3061,7 @@
       </w:pPr>
     </w:lvl>
   </w:abstractNum>
-  <w:abstractNum w:abstractNumId="13" w15:restartNumberingAfterBreak="0">
+  <w:abstractNum w:abstractNumId="14" w15:restartNumberingAfterBreak="0">
     <w:nsid w:val="76212B7D"/>
     <w:multiLevelType w:val="hybridMultilevel"/>
     <w:tmpl w:val="122A211E"/>
@@ -2416,14 +3147,103 @@
       </w:pPr>
     </w:lvl>
   </w:abstractNum>
+  <w:abstractNum w:abstractNumId="15" w15:restartNumberingAfterBreak="0">
+    <w:nsid w:val="786B6C96"/>
+    <w:multiLevelType w:val="hybridMultilevel"/>
+    <w:tmpl w:val="7C44C392"/>
+    <w:lvl w:ilvl="0" w:tplc="0410000F">
+      <w:start w:val="1"/>
+      <w:numFmt w:val="decimal"/>
+      <w:lvlText w:val="%1."/>
+      <w:lvlJc w:val="left"/>
+      <w:pPr>
+        <w:ind w:left="360" w:hanging="360"/>
+      </w:pPr>
+      <w:rPr>
+        <w:rFonts w:hint="default"/>
+      </w:rPr>
+    </w:lvl>
+    <w:lvl w:ilvl="1" w:tplc="0410000F">
+      <w:start w:val="1"/>
+      <w:numFmt w:val="decimal"/>
+      <w:lvlText w:val="%2."/>
+      <w:lvlJc w:val="left"/>
+      <w:pPr>
+        <w:ind w:left="1080" w:hanging="360"/>
+      </w:pPr>
+    </w:lvl>
+    <w:lvl w:ilvl="2" w:tplc="0410001B" w:tentative="1">
+      <w:start w:val="1"/>
+      <w:numFmt w:val="lowerRoman"/>
+      <w:lvlText w:val="%3."/>
+      <w:lvlJc w:val="right"/>
+      <w:pPr>
+        <w:ind w:left="1800" w:hanging="180"/>
+      </w:pPr>
+    </w:lvl>
+    <w:lvl w:ilvl="3" w:tplc="0410000F" w:tentative="1">
+      <w:start w:val="1"/>
+      <w:numFmt w:val="decimal"/>
+      <w:lvlText w:val="%4."/>
+      <w:lvlJc w:val="left"/>
+      <w:pPr>
+        <w:ind w:left="2520" w:hanging="360"/>
+      </w:pPr>
+    </w:lvl>
+    <w:lvl w:ilvl="4" w:tplc="04100019" w:tentative="1">
+      <w:start w:val="1"/>
+      <w:numFmt w:val="lowerLetter"/>
+      <w:lvlText w:val="%5."/>
+      <w:lvlJc w:val="left"/>
+      <w:pPr>
+        <w:ind w:left="3240" w:hanging="360"/>
+      </w:pPr>
+    </w:lvl>
+    <w:lvl w:ilvl="5" w:tplc="0410001B" w:tentative="1">
+      <w:start w:val="1"/>
+      <w:numFmt w:val="lowerRoman"/>
+      <w:lvlText w:val="%6."/>
+      <w:lvlJc w:val="right"/>
+      <w:pPr>
+        <w:ind w:left="3960" w:hanging="180"/>
+      </w:pPr>
+    </w:lvl>
+    <w:lvl w:ilvl="6" w:tplc="0410000F" w:tentative="1">
+      <w:start w:val="1"/>
+      <w:numFmt w:val="decimal"/>
+      <w:lvlText w:val="%7."/>
+      <w:lvlJc w:val="left"/>
+      <w:pPr>
+        <w:ind w:left="4680" w:hanging="360"/>
+      </w:pPr>
+    </w:lvl>
+    <w:lvl w:ilvl="7" w:tplc="04100019" w:tentative="1">
+      <w:start w:val="1"/>
+      <w:numFmt w:val="lowerLetter"/>
+      <w:lvlText w:val="%8."/>
+      <w:lvlJc w:val="left"/>
+      <w:pPr>
+        <w:ind w:left="5400" w:hanging="360"/>
+      </w:pPr>
+    </w:lvl>
+    <w:lvl w:ilvl="8" w:tplc="0410001B" w:tentative="1">
+      <w:start w:val="1"/>
+      <w:numFmt w:val="lowerRoman"/>
+      <w:lvlText w:val="%9."/>
+      <w:lvlJc w:val="right"/>
+      <w:pPr>
+        <w:ind w:left="6120" w:hanging="180"/>
+      </w:pPr>
+    </w:lvl>
+  </w:abstractNum>
   <w:num w:numId="1">
-    <w:abstractNumId w:val="11"/>
+    <w:abstractNumId w:val="12"/>
   </w:num>
   <w:num w:numId="2">
-    <w:abstractNumId w:val="12"/>
+    <w:abstractNumId w:val="13"/>
   </w:num>
   <w:num w:numId="3">
-    <w:abstractNumId w:val="9"/>
+    <w:abstractNumId w:val="10"/>
   </w:num>
   <w:num w:numId="4">
     <w:abstractNumId w:val="1"/>
@@ -2444,19 +3264,25 @@
     <w:abstractNumId w:val="5"/>
   </w:num>
   <w:num w:numId="10">
-    <w:abstractNumId w:val="13"/>
+    <w:abstractNumId w:val="14"/>
   </w:num>
   <w:num w:numId="11">
     <w:abstractNumId w:val="6"/>
   </w:num>
   <w:num w:numId="12">
-    <w:abstractNumId w:val="10"/>
+    <w:abstractNumId w:val="11"/>
   </w:num>
   <w:num w:numId="13">
-    <w:abstractNumId w:val="8"/>
+    <w:abstractNumId w:val="9"/>
   </w:num>
   <w:num w:numId="14">
     <w:abstractNumId w:val="3"/>
+  </w:num>
+  <w:num w:numId="15">
+    <w:abstractNumId w:val="15"/>
+  </w:num>
+  <w:num w:numId="16">
+    <w:abstractNumId w:val="8"/>
   </w:num>
 </w:numbering>
 </file>
@@ -2584,6 +3410,7 @@
     <w:lsdException w:name="HTML Sample" w:semiHidden="1" w:unhideWhenUsed="1"/>
     <w:lsdException w:name="HTML Typewriter" w:semiHidden="1" w:unhideWhenUsed="1"/>
     <w:lsdException w:name="HTML Variable" w:semiHidden="1" w:unhideWhenUsed="1"/>
+    <w:lsdException w:name="Normal Table" w:semiHidden="1" w:unhideWhenUsed="1"/>
     <w:lsdException w:name="annotation subject" w:semiHidden="1" w:unhideWhenUsed="1"/>
     <w:lsdException w:name="No List" w:semiHidden="1" w:unhideWhenUsed="1"/>
     <w:lsdException w:name="Outline List 1" w:semiHidden="1" w:unhideWhenUsed="1"/>
@@ -2630,8 +3457,10 @@
     <w:lsdException w:name="Table Subtle 2" w:semiHidden="1" w:unhideWhenUsed="1"/>
     <w:lsdException w:name="Table Web 1" w:semiHidden="1" w:unhideWhenUsed="1"/>
     <w:lsdException w:name="Table Web 2" w:semiHidden="1" w:unhideWhenUsed="1"/>
+    <w:lsdException w:name="Table Web 3" w:semiHidden="1" w:unhideWhenUsed="1"/>
     <w:lsdException w:name="Balloon Text" w:semiHidden="1" w:unhideWhenUsed="1"/>
     <w:lsdException w:name="Table Grid" w:uiPriority="59"/>
+    <w:lsdException w:name="Table Theme" w:semiHidden="1" w:unhideWhenUsed="1"/>
     <w:lsdException w:name="Placeholder Text" w:semiHidden="1"/>
     <w:lsdException w:name="No Spacing" w:uiPriority="1" w:qFormat="1"/>
     <w:lsdException w:name="Light Shading" w:uiPriority="60"/>
@@ -2903,6 +3732,28 @@
       <w:szCs w:val="26"/>
     </w:rPr>
   </w:style>
+  <w:style w:type="paragraph" w:styleId="Heading3">
+    <w:name w:val="heading 3"/>
+    <w:basedOn w:val="Normal"/>
+    <w:next w:val="Normal"/>
+    <w:link w:val="Heading3Char"/>
+    <w:uiPriority w:val="9"/>
+    <w:unhideWhenUsed/>
+    <w:qFormat/>
+    <w:rsid w:val="00B523E7"/>
+    <w:pPr>
+      <w:keepNext/>
+      <w:keepLines/>
+      <w:spacing w:before="40" w:after="0"/>
+      <w:outlineLvl w:val="2"/>
+    </w:pPr>
+    <w:rPr>
+      <w:rFonts w:asciiTheme="majorHAnsi" w:eastAsiaTheme="majorEastAsia" w:hAnsiTheme="majorHAnsi" w:cstheme="majorBidi"/>
+      <w:color w:val="243F60" w:themeColor="accent1" w:themeShade="7F"/>
+      <w:sz w:val="24"/>
+      <w:szCs w:val="24"/>
+    </w:rPr>
+  </w:style>
   <w:style w:type="character" w:default="1" w:styleId="DefaultParagraphFont">
     <w:name w:val="Default Paragraph Font"/>
     <w:uiPriority w:val="1"/>
@@ -3039,6 +3890,19 @@
       <w:ind w:left="720"/>
       <w:contextualSpacing/>
     </w:pPr>
+  </w:style>
+  <w:style w:type="character" w:customStyle="1" w:styleId="Heading3Char">
+    <w:name w:val="Heading 3 Char"/>
+    <w:basedOn w:val="DefaultParagraphFont"/>
+    <w:link w:val="Heading3"/>
+    <w:uiPriority w:val="9"/>
+    <w:rsid w:val="00B523E7"/>
+    <w:rPr>
+      <w:rFonts w:asciiTheme="majorHAnsi" w:eastAsiaTheme="majorEastAsia" w:hAnsiTheme="majorHAnsi" w:cstheme="majorBidi"/>
+      <w:color w:val="243F60" w:themeColor="accent1" w:themeShade="7F"/>
+      <w:sz w:val="24"/>
+      <w:szCs w:val="24"/>
+    </w:rPr>
   </w:style>
 </w:styles>
 </file>

</xml_diff>

<commit_message>
FIX: così funziona nella rete. per provare con se stessi commentare la riga 44 di MulticastOptionListen
</commit_message>
<xml_diff>
--- a/doc/Requirements.docx
+++ b/doc/Requirements.docx
@@ -629,8 +629,15 @@
         </w:numPr>
       </w:pPr>
       <w:r>
-        <w:t>A</w:t>
-      </w:r>
+        <w:t>Gestire eventuali conflitti tra nomi dei file</w:t>
+      </w:r>
+      <w:bookmarkStart w:id="0" w:name="_GoBack"/>
+      <w:bookmarkEnd w:id="0"/>
+    </w:p>
+    <w:p>
+      <w:pPr>
+        <w:ind w:left="360"/>
+      </w:pPr>
     </w:p>
     <w:p>
       <w:pPr>
@@ -846,126 +853,90 @@
         <w:rPr>
           <w:lang w:val="en-US"/>
         </w:rPr>
-        <w:t>“</w:t>
-      </w:r>
-      <w:proofErr w:type="spellStart"/>
-      <w:r>
+        <w:t>“condividi”</w:t>
+      </w:r>
+    </w:p>
+    <w:p>
+      <w:pPr>
+        <w:pStyle w:val="ListParagraph"/>
+        <w:numPr>
+          <w:ilvl w:val="0"/>
+          <w:numId w:val="12"/>
+        </w:numPr>
+      </w:pPr>
+      <w:r>
+        <w:t>Si apre la finestra per la selezione degli utenti ai quali inviare il file</w:t>
+      </w:r>
+    </w:p>
+    <w:p>
+      <w:pPr>
+        <w:pStyle w:val="ListParagraph"/>
+        <w:numPr>
+          <w:ilvl w:val="0"/>
+          <w:numId w:val="12"/>
+        </w:numPr>
+      </w:pPr>
+      <w:r>
+        <w:t xml:space="preserve">L’utente seleziona l’utente al quale vuole inviare il file </w:t>
+      </w:r>
+    </w:p>
+    <w:p>
+      <w:pPr>
+        <w:pStyle w:val="ListParagraph"/>
+        <w:numPr>
+          <w:ilvl w:val="0"/>
+          <w:numId w:val="12"/>
+        </w:numPr>
+      </w:pPr>
+      <w:r>
+        <w:t>Click sul tasto invia</w:t>
+      </w:r>
+    </w:p>
+    <w:p>
+      <w:pPr>
+        <w:pStyle w:val="ListParagraph"/>
+        <w:numPr>
+          <w:ilvl w:val="0"/>
+          <w:numId w:val="12"/>
+        </w:numPr>
+      </w:pPr>
+      <w:r>
+        <w:t>Visualizzazione della barra di avanzamento e stima del tempo rimasto</w:t>
+      </w:r>
+    </w:p>
+    <w:p/>
+    <w:p>
+      <w:pPr>
+        <w:pStyle w:val="Heading1"/>
+      </w:pPr>
+      <w:r>
+        <w:t>Glossary</w:t>
+      </w:r>
+    </w:p>
+    <w:p/>
+    <w:p>
+      <w:r>
+        <w:t xml:space="preserve">Host in modalità “privata” </w:t>
+      </w:r>
+    </w:p>
+    <w:p>
+      <w:pPr>
+        <w:pStyle w:val="ListParagraph"/>
+        <w:numPr>
+          <w:ilvl w:val="0"/>
+          <w:numId w:val="3"/>
+        </w:numPr>
         <w:rPr>
           <w:lang w:val="en-US"/>
         </w:rPr>
-        <w:t>condividi</w:t>
-      </w:r>
-      <w:proofErr w:type="spellEnd"/>
+      </w:pPr>
       <w:r>
         <w:rPr>
           <w:lang w:val="en-US"/>
         </w:rPr>
-        <w:t>”</w:t>
-      </w:r>
-    </w:p>
-    <w:p>
-      <w:pPr>
-        <w:pStyle w:val="ListParagraph"/>
-        <w:numPr>
-          <w:ilvl w:val="0"/>
-          <w:numId w:val="12"/>
-        </w:numPr>
-      </w:pPr>
-      <w:r>
-        <w:t>Si apre la finestra per la selezione degli utenti ai quali inviare il file</w:t>
-      </w:r>
-    </w:p>
-    <w:p>
-      <w:pPr>
-        <w:pStyle w:val="ListParagraph"/>
-        <w:numPr>
-          <w:ilvl w:val="0"/>
-          <w:numId w:val="12"/>
-        </w:numPr>
-      </w:pPr>
-      <w:r>
-        <w:t xml:space="preserve">L’utente seleziona l’utente al quale vuole inviare il file </w:t>
-      </w:r>
-    </w:p>
-    <w:p>
-      <w:pPr>
-        <w:pStyle w:val="ListParagraph"/>
-        <w:numPr>
-          <w:ilvl w:val="0"/>
-          <w:numId w:val="12"/>
-        </w:numPr>
-      </w:pPr>
-      <w:r>
-        <w:t>Click sul tasto invia</w:t>
-      </w:r>
-    </w:p>
-    <w:p>
-      <w:pPr>
-        <w:pStyle w:val="ListParagraph"/>
-        <w:numPr>
-          <w:ilvl w:val="0"/>
-          <w:numId w:val="12"/>
-        </w:numPr>
-      </w:pPr>
-      <w:r>
-        <w:t>Visualizzazione della barra di avanzamento e stima del tempo rimasto</w:t>
-      </w:r>
-    </w:p>
-    <w:p/>
-    <w:p>
-      <w:pPr>
-        <w:pStyle w:val="Heading1"/>
-      </w:pPr>
-      <w:r>
-        <w:t>Glossary</w:t>
-      </w:r>
-    </w:p>
-    <w:p/>
-    <w:p>
-      <w:r>
-        <w:t xml:space="preserve">Host in modalità “privata” </w:t>
-      </w:r>
-    </w:p>
-    <w:p>
-      <w:pPr>
-        <w:pStyle w:val="ListParagraph"/>
-        <w:numPr>
-          <w:ilvl w:val="0"/>
-          <w:numId w:val="3"/>
-        </w:numPr>
-        <w:rPr>
-          <w:lang w:val="en-US"/>
-        </w:rPr>
-      </w:pPr>
-      <w:r>
-        <w:rPr>
-          <w:lang w:val="en-US"/>
-        </w:rPr>
         <w:lastRenderedPageBreak/>
-        <w:t xml:space="preserve">Non </w:t>
-      </w:r>
-      <w:proofErr w:type="spellStart"/>
-      <w:r>
-        <w:rPr>
-          <w:lang w:val="en-US"/>
-        </w:rPr>
-        <w:t>rivela</w:t>
-      </w:r>
-      <w:proofErr w:type="spellEnd"/>
-      <w:r>
-        <w:rPr>
-          <w:lang w:val="en-US"/>
-        </w:rPr>
-        <w:t xml:space="preserve"> la propria </w:t>
-      </w:r>
-      <w:proofErr w:type="spellStart"/>
-      <w:r>
-        <w:rPr>
-          <w:lang w:val="en-US"/>
-        </w:rPr>
-        <w:t>presenza</w:t>
-      </w:r>
-      <w:proofErr w:type="spellEnd"/>
+        <w:t>Non rivela la propria presenza</w:t>
+      </w:r>
     </w:p>
     <w:p>
       <w:pPr>
@@ -1054,10 +1025,7 @@
         </w:rPr>
       </w:pPr>
       <w:r>
-        <w:t>Invio di file</w:t>
-      </w:r>
-      <w:r>
-        <w:t xml:space="preserve"> </w:t>
+        <w:t xml:space="preserve">Invio di file </w:t>
       </w:r>
       <w:r>
         <w:tab/>
@@ -1092,6 +1060,7 @@
           <w:color w:val="000000"/>
           <w:sz w:val="19"/>
           <w:szCs w:val="19"/>
+          <w:lang w:val="en-US"/>
         </w:rPr>
       </w:pPr>
       <w:r>
@@ -1100,6 +1069,7 @@
           <w:color w:val="0000FF"/>
           <w:sz w:val="19"/>
           <w:szCs w:val="19"/>
+          <w:lang w:val="en-US"/>
         </w:rPr>
         <w:t>public</w:t>
       </w:r>
@@ -1109,6 +1079,7 @@
           <w:color w:val="000000"/>
           <w:sz w:val="19"/>
           <w:szCs w:val="19"/>
+          <w:lang w:val="en-US"/>
         </w:rPr>
         <w:t xml:space="preserve"> SendFile(</w:t>
       </w:r>
@@ -1118,6 +1089,7 @@
           <w:color w:val="2B91AF"/>
           <w:sz w:val="19"/>
           <w:szCs w:val="19"/>
+          <w:lang w:val="en-US"/>
         </w:rPr>
         <w:t>String</w:t>
       </w:r>
@@ -1127,6 +1099,7 @@
           <w:color w:val="000000"/>
           <w:sz w:val="19"/>
           <w:szCs w:val="19"/>
+          <w:lang w:val="en-US"/>
         </w:rPr>
         <w:t xml:space="preserve"> IP, </w:t>
       </w:r>
@@ -1136,6 +1109,7 @@
           <w:color w:val="2B91AF"/>
           <w:sz w:val="19"/>
           <w:szCs w:val="19"/>
+          <w:lang w:val="en-US"/>
         </w:rPr>
         <w:t>String</w:t>
       </w:r>
@@ -1145,78 +1119,87 @@
           <w:color w:val="000000"/>
           <w:sz w:val="19"/>
           <w:szCs w:val="19"/>
-        </w:rPr>
-        <w:t xml:space="preserve"> path)</w:t>
-      </w:r>
-      <w:r>
+          <w:lang w:val="en-US"/>
+        </w:rPr>
+        <w:t xml:space="preserve"> path);</w:t>
+      </w:r>
+    </w:p>
+    <w:p>
+      <w:pPr>
+        <w:rPr>
+          <w:color w:val="0000FF"/>
+          <w:sz w:val="19"/>
+          <w:szCs w:val="19"/>
+        </w:rPr>
+      </w:pPr>
+      <w:r>
+        <w:rPr>
+          <w:sz w:val="19"/>
+          <w:szCs w:val="19"/>
+          <w:lang w:val="en-US"/>
+        </w:rPr>
+        <w:tab/>
+      </w:r>
+      <w:r>
+        <w:rPr>
+          <w:sz w:val="19"/>
+          <w:szCs w:val="19"/>
+        </w:rPr>
+        <w:t>Crea</w:t>
+      </w:r>
+      <w:r>
+        <w:rPr>
+          <w:sz w:val="19"/>
+          <w:szCs w:val="19"/>
+        </w:rPr>
+        <w:t xml:space="preserve"> l’oggetto SendFile contenente tutte le informazioni per poter fare l’invio.</w:t>
+      </w:r>
+    </w:p>
+    <w:p>
+      <w:pPr>
+        <w:spacing w:after="0"/>
         <w:rPr>
           <w:rFonts w:ascii="Consolas" w:hAnsi="Consolas" w:cs="Consolas"/>
           <w:color w:val="000000"/>
           <w:sz w:val="19"/>
           <w:szCs w:val="19"/>
         </w:rPr>
-        <w:t>;</w:t>
-      </w:r>
-    </w:p>
-    <w:p>
-      <w:pPr>
-        <w:rPr>
+      </w:pPr>
+      <w:r>
+        <w:rPr>
+          <w:rFonts w:ascii="Consolas" w:hAnsi="Consolas" w:cs="Consolas"/>
           <w:color w:val="0000FF"/>
           <w:sz w:val="19"/>
           <w:szCs w:val="19"/>
         </w:rPr>
-      </w:pPr>
-      <w:r>
-        <w:rPr>
-          <w:sz w:val="19"/>
-          <w:szCs w:val="19"/>
-        </w:rPr>
-        <w:tab/>
-      </w:r>
-      <w:r>
-        <w:rPr>
-          <w:sz w:val="19"/>
-          <w:szCs w:val="19"/>
-        </w:rPr>
-        <w:t>Crea</w:t>
-      </w:r>
-      <w:r>
-        <w:rPr>
-          <w:sz w:val="19"/>
-          <w:szCs w:val="19"/>
-        </w:rPr>
-        <w:t xml:space="preserve"> l’oggetto SendFile contenente tutte le informazioni per poter fare l’invio.</w:t>
-      </w:r>
-    </w:p>
-    <w:p>
-      <w:pPr>
-        <w:spacing w:after="0"/>
+        <w:t>publi</w:t>
+      </w:r>
+      <w:r>
+        <w:rPr>
+          <w:rFonts w:ascii="Consolas" w:hAnsi="Consolas" w:cs="Consolas"/>
+          <w:color w:val="0000FF"/>
+          <w:sz w:val="19"/>
+          <w:szCs w:val="19"/>
+        </w:rPr>
+        <w:t>c</w:t>
+      </w:r>
+      <w:r>
         <w:rPr>
           <w:rFonts w:ascii="Consolas" w:hAnsi="Consolas" w:cs="Consolas"/>
           <w:color w:val="000000"/>
           <w:sz w:val="19"/>
           <w:szCs w:val="19"/>
-          <w:lang w:val="en-US"/>
-        </w:rPr>
-      </w:pPr>
+        </w:rPr>
+        <w:t xml:space="preserve"> </w:t>
+      </w:r>
       <w:r>
         <w:rPr>
           <w:rFonts w:ascii="Consolas" w:hAnsi="Consolas" w:cs="Consolas"/>
-          <w:color w:val="0000FF"/>
-          <w:sz w:val="19"/>
-          <w:szCs w:val="19"/>
-        </w:rPr>
-        <w:t>publi</w:t>
-      </w:r>
-      <w:r>
-        <w:rPr>
-          <w:rFonts w:ascii="Consolas" w:hAnsi="Consolas" w:cs="Consolas"/>
-          <w:color w:val="0000FF"/>
-          <w:sz w:val="19"/>
-          <w:szCs w:val="19"/>
-          <w:lang w:val="en-US"/>
-        </w:rPr>
-        <w:t>c</w:t>
+          <w:color w:val="2B91AF"/>
+          <w:sz w:val="19"/>
+          <w:szCs w:val="19"/>
+        </w:rPr>
+        <w:t>Thread</w:t>
       </w:r>
       <w:r>
         <w:rPr>
@@ -1224,53 +1207,21 @@
           <w:color w:val="000000"/>
           <w:sz w:val="19"/>
           <w:szCs w:val="19"/>
-          <w:lang w:val="en-US"/>
-        </w:rPr>
-        <w:t xml:space="preserve"> </w:t>
-      </w:r>
-      <w:r>
-        <w:rPr>
-          <w:rFonts w:ascii="Consolas" w:hAnsi="Consolas" w:cs="Consolas"/>
-          <w:color w:val="2B91AF"/>
-          <w:sz w:val="19"/>
-          <w:szCs w:val="19"/>
-          <w:lang w:val="en-US"/>
-        </w:rPr>
-        <w:t>Thread</w:t>
-      </w:r>
-      <w:r>
-        <w:rPr>
-          <w:rFonts w:ascii="Consolas" w:hAnsi="Consolas" w:cs="Consolas"/>
-          <w:color w:val="000000"/>
-          <w:sz w:val="19"/>
-          <w:szCs w:val="19"/>
-          <w:lang w:val="en-US"/>
-        </w:rPr>
-        <w:t xml:space="preserve"> Run()</w:t>
-      </w:r>
-      <w:r>
-        <w:rPr>
-          <w:rFonts w:ascii="Consolas" w:hAnsi="Consolas" w:cs="Consolas"/>
-          <w:color w:val="000000"/>
-          <w:sz w:val="19"/>
-          <w:szCs w:val="19"/>
-          <w:lang w:val="en-US"/>
-        </w:rPr>
-        <w:t>;</w:t>
-      </w:r>
-    </w:p>
-    <w:p>
-      <w:pPr>
-        <w:rPr>
-          <w:sz w:val="19"/>
-          <w:szCs w:val="19"/>
-        </w:rPr>
-      </w:pPr>
-      <w:r>
-        <w:rPr>
-          <w:sz w:val="19"/>
-          <w:szCs w:val="19"/>
-          <w:lang w:val="en-US"/>
+        </w:rPr>
+        <w:t xml:space="preserve"> Run();</w:t>
+      </w:r>
+    </w:p>
+    <w:p>
+      <w:pPr>
+        <w:rPr>
+          <w:sz w:val="19"/>
+          <w:szCs w:val="19"/>
+        </w:rPr>
+      </w:pPr>
+      <w:r>
+        <w:rPr>
+          <w:sz w:val="19"/>
+          <w:szCs w:val="19"/>
         </w:rPr>
         <w:tab/>
       </w:r>
@@ -1396,15 +1347,7 @@
           <w:sz w:val="19"/>
           <w:szCs w:val="19"/>
         </w:rPr>
-        <w:t xml:space="preserve">  "nomeUtente": "Matteo</w:t>
-      </w:r>
-      <w:r>
-        <w:rPr>
-          <w:rFonts w:cstheme="minorHAnsi"/>
-          <w:sz w:val="19"/>
-          <w:szCs w:val="19"/>
-        </w:rPr>
-        <w:t>",</w:t>
+        <w:t xml:space="preserve">  "nomeUtente": "Matteo",</w:t>
       </w:r>
     </w:p>
     <w:p>
@@ -1461,23 +1404,7 @@
           <w:sz w:val="19"/>
           <w:szCs w:val="19"/>
         </w:rPr>
-        <w:t xml:space="preserve">  "immagineBase64": "/9j//pb+tcOPG47cf/</w:t>
-      </w:r>
-      <w:r>
-        <w:rPr>
-          <w:rFonts w:cstheme="minorHAnsi"/>
-          <w:sz w:val="19"/>
-          <w:szCs w:val="19"/>
-        </w:rPr>
-        <w:t xml:space="preserve"> </w:t>
-      </w:r>
-      <w:r>
-        <w:rPr>
-          <w:rFonts w:cstheme="minorHAnsi"/>
-          <w:sz w:val="19"/>
-          <w:szCs w:val="19"/>
-        </w:rPr>
-        <w:t>+6A//Z"</w:t>
+        <w:t xml:space="preserve">  "immagineBase64": "/9j//pb+tcOPG47cf/ +6A//Z"</w:t>
       </w:r>
     </w:p>
     <w:p>
@@ -1593,15 +1520,7 @@
         <w:t>, ad ogni nuova richiesta di connessione viene creato un nuovo thread solo per la gestione dei messaggi in arrivo.</w:t>
       </w:r>
     </w:p>
-    <w:p>
-      <w:pPr>
-        <w:rPr>
-          <w:lang w:val="en-US"/>
-        </w:rPr>
-      </w:pPr>
-      <w:bookmarkStart w:id="0" w:name="_GoBack"/>
-      <w:bookmarkEnd w:id="0"/>
-    </w:p>
+    <w:p/>
     <w:p>
       <w:pPr>
         <w:pStyle w:val="Heading3"/>

</xml_diff>